<commit_message>
Finalized updates to Task-1 documentation
</commit_message>
<xml_diff>
--- a/Task1-Dashboard/AlanDanque-Task1-Airline_Fatality_Trends_Dashboard.docx
+++ b/Task1-Dashboard/AlanDanque-Task1-Airline_Fatality_Trends_Dashboard.docx
@@ -3,6 +3,10 @@
 <w:document xmlns:wpc="http://schemas.microsoft.com/office/word/2010/wordprocessingCanvas" xmlns:cx="http://schemas.microsoft.com/office/drawing/2014/chartex" xmlns:cx1="http://schemas.microsoft.com/office/drawing/2015/9/8/chartex" xmlns:cx2="http://schemas.microsoft.com/office/drawing/2015/10/21/chartex" xmlns:cx3="http://schemas.microsoft.com/office/drawing/2016/5/9/chartex" xmlns:cx4="http://schemas.microsoft.com/office/drawing/2016/5/10/chartex" xmlns:cx5="http://schemas.microsoft.com/office/drawing/2016/5/11/chartex" xmlns:cx6="http://schemas.microsoft.com/office/drawing/2016/5/12/chartex" xmlns:cx7="http://schemas.microsoft.com/office/drawing/2016/5/13/chartex" xmlns:cx8="http://schemas.microsoft.com/office/drawing/2016/5/14/chartex" xmlns:mc="http://schemas.openxmlformats.org/markup-compatibility/2006" xmlns:aink="http://schemas.microsoft.com/office/drawing/2016/ink" xmlns:am3d="http://schemas.microsoft.com/office/drawing/2017/model3d" xmlns:o="urn:schemas-microsoft-com:office:office" xmlns:r="http://schemas.openxmlformats.org/officeDocument/2006/relationships" xmlns:m="http://schemas.openxmlformats.org/officeDocument/2006/math" xmlns:v="urn:schemas-microsoft-com:vml" xmlns:wp14="http://schemas.microsoft.com/office/word/2010/wordprocessingDrawing" xmlns:wp="http://schemas.openxmlformats.org/drawingml/2006/wordprocessingDrawing" xmlns:w10="urn:schemas-microsoft-com:office:word" xmlns:w="http://schemas.openxmlformats.org/wordprocessingml/2006/main" xmlns:w14="http://schemas.microsoft.com/office/word/2010/wordml" xmlns:w15="http://schemas.microsoft.com/office/word/2012/wordml" xmlns:w16cex="http://schemas.microsoft.com/office/word/2018/wordml/cex" xmlns:w16cid="http://schemas.microsoft.com/office/word/2016/wordml/cid" xmlns:w16="http://schemas.microsoft.com/office/word/2018/wordml" xmlns:w16se="http://schemas.microsoft.com/office/word/2015/wordml/symex" xmlns:wpg="http://schemas.microsoft.com/office/word/2010/wordprocessingGroup" xmlns:wpi="http://schemas.microsoft.com/office/word/2010/wordprocessingInk" xmlns:wne="http://schemas.microsoft.com/office/word/2006/wordml" xmlns:wps="http://schemas.microsoft.com/office/word/2010/wordprocessingShape" mc:Ignorable="w14 w15 w16se w16cid w16 w16cex wp14">
   <w:body>
     <w:p>
+      <w:pPr>
+        <w:spacing w:line="240" w:lineRule="auto"/>
+        <w:contextualSpacing/>
+      </w:pPr>
       <w:r>
         <w:t xml:space="preserve">Student: </w:t>
       </w:r>
@@ -12,6 +16,10 @@
       </w:r>
     </w:p>
     <w:p>
+      <w:pPr>
+        <w:spacing w:line="240" w:lineRule="auto"/>
+        <w:contextualSpacing/>
+      </w:pPr>
       <w:r>
         <w:t>Class:</w:t>
       </w:r>
@@ -24,11 +32,115 @@
       </w:r>
     </w:p>
     <w:p>
+      <w:pPr>
+        <w:spacing w:line="240" w:lineRule="auto"/>
+        <w:contextualSpacing/>
+      </w:pPr>
+      <w:proofErr w:type="spellStart"/>
+      <w:r>
+        <w:t>Git</w:t>
+      </w:r>
+      <w:proofErr w:type="spellEnd"/>
+      <w:r>
+        <w:t xml:space="preserve"> Repo: </w:t>
+      </w:r>
+      <w:r>
+        <w:tab/>
+        <w:t xml:space="preserve">My </w:t>
+      </w:r>
+      <w:proofErr w:type="spellStart"/>
+      <w:r>
+        <w:t>AirlineAnalysis.pbix</w:t>
+      </w:r>
+      <w:proofErr w:type="spellEnd"/>
+      <w:r>
+        <w:t xml:space="preserve"> </w:t>
+      </w:r>
+      <w:proofErr w:type="gramStart"/>
+      <w:r>
+        <w:t>is located in</w:t>
+      </w:r>
+      <w:proofErr w:type="gramEnd"/>
+      <w:r>
+        <w:t xml:space="preserve"> the “Task1-Dashboard” </w:t>
+      </w:r>
+    </w:p>
+    <w:p>
+      <w:pPr>
+        <w:spacing w:line="240" w:lineRule="auto"/>
+        <w:ind w:left="720" w:firstLine="720"/>
+        <w:contextualSpacing/>
+      </w:pPr>
+      <w:r>
+        <w:t>folder of the following address:</w:t>
+      </w:r>
+    </w:p>
+    <w:p>
+      <w:pPr>
+        <w:spacing w:line="240" w:lineRule="auto"/>
+        <w:ind w:left="720" w:firstLine="720"/>
+        <w:contextualSpacing/>
+      </w:pPr>
+      <w:hyperlink r:id="rId5" w:history="1">
+        <w:r>
+          <w:rPr>
+            <w:rStyle w:val="Hyperlink"/>
+          </w:rPr>
+          <w:t>https://g</w:t>
+        </w:r>
+        <w:r>
+          <w:rPr>
+            <w:rStyle w:val="Hyperlink"/>
+          </w:rPr>
+          <w:t>i</w:t>
+        </w:r>
+        <w:r>
+          <w:rPr>
+            <w:rStyle w:val="Hyperlink"/>
+          </w:rPr>
+          <w:t>thub.com/ad</w:t>
+        </w:r>
+        <w:r>
+          <w:rPr>
+            <w:rStyle w:val="Hyperlink"/>
+          </w:rPr>
+          <w:t>a</w:t>
+        </w:r>
+        <w:r>
+          <w:rPr>
+            <w:rStyle w:val="Hyperlink"/>
+          </w:rPr>
+          <w:t>nque/DSC640</w:t>
+        </w:r>
+      </w:hyperlink>
+    </w:p>
+    <w:p>
+      <w:pPr>
+        <w:spacing w:line="240" w:lineRule="auto"/>
+        <w:ind w:left="720" w:firstLine="720"/>
+        <w:contextualSpacing/>
+      </w:pPr>
+    </w:p>
+    <w:p>
+      <w:pPr>
+        <w:spacing w:line="240" w:lineRule="auto"/>
+        <w:contextualSpacing/>
+      </w:pPr>
       <w:r>
         <w:t>Airline Fatality Trends</w:t>
       </w:r>
     </w:p>
     <w:p>
+      <w:pPr>
+        <w:spacing w:line="240" w:lineRule="auto"/>
+        <w:contextualSpacing/>
+      </w:pPr>
+    </w:p>
+    <w:p>
+      <w:pPr>
+        <w:spacing w:line="240" w:lineRule="auto"/>
+        <w:contextualSpacing/>
+      </w:pPr>
       <w:r>
         <w:t xml:space="preserve">For my dashboard story, I chose to </w:t>
       </w:r>
@@ -72,10 +184,18 @@
         <w:t>.</w:t>
       </w:r>
       <w:r>
-        <w:t xml:space="preserve"> My intention was to drive my audience to compare </w:t>
-      </w:r>
-      <w:r>
-        <w:t xml:space="preserve">and contrast </w:t>
+        <w:t xml:space="preserve"> My intention was to drive my audience to </w:t>
+      </w:r>
+      <w:proofErr w:type="gramStart"/>
+      <w:r>
+        <w:t xml:space="preserve">compare </w:t>
+      </w:r>
+      <w:r>
+        <w:t>and contrast</w:t>
+      </w:r>
+      <w:proofErr w:type="gramEnd"/>
+      <w:r>
+        <w:t xml:space="preserve"> </w:t>
       </w:r>
       <w:r>
         <w:t>airline performance against the factors showing the highest fatalities per our competing airline operator</w:t>
@@ -109,6 +229,16 @@
       </w:r>
     </w:p>
     <w:p>
+      <w:pPr>
+        <w:spacing w:line="240" w:lineRule="auto"/>
+        <w:contextualSpacing/>
+      </w:pPr>
+    </w:p>
+    <w:p>
+      <w:pPr>
+        <w:spacing w:line="240" w:lineRule="auto"/>
+        <w:contextualSpacing/>
+      </w:pPr>
       <w:r>
         <w:t>For the design of my dashboard,</w:t>
       </w:r>
@@ -166,17 +296,17 @@
       <w:r>
         <w:t xml:space="preserve">fatalities by operator and by airplane type. In the third section, I chose to use a donut chart to employ a compare contrast technique to tell the story between phases at the time of the airline fatality. To display the magnitude of effect by location, I added a map that displayed a bubble size relative to the number of fatalities in that country. Under the body of my dashboard, I added one row to include my sources and my student information. </w:t>
       </w:r>
-    </w:p>
-    <w:p>
+      <w:r>
+        <w:t xml:space="preserve">                                                                  </w:t>
+      </w:r>
       <w:r>
         <w:rPr>
           <w:noProof/>
         </w:rPr>
-        <w:lastRenderedPageBreak/>
         <w:drawing>
-          <wp:inline distT="0" distB="0" distL="0" distR="0" wp14:anchorId="2AFC344F" wp14:editId="14A15923">
-            <wp:extent cx="5943600" cy="3357880"/>
-            <wp:effectExtent l="0" t="0" r="0" b="0"/>
+          <wp:inline distT="0" distB="0" distL="0" distR="0" wp14:anchorId="2AFC344F" wp14:editId="01715653">
+            <wp:extent cx="5357446" cy="3026727"/>
+            <wp:effectExtent l="0" t="0" r="0" b="2540"/>
             <wp:docPr id="4" name="Picture 4"/>
             <wp:cNvGraphicFramePr>
               <a:graphicFrameLocks xmlns:a="http://schemas.openxmlformats.org/drawingml/2006/main" noChangeAspect="1"/>
@@ -189,7 +319,7 @@
                     <pic:cNvPicPr/>
                   </pic:nvPicPr>
                   <pic:blipFill>
-                    <a:blip r:embed="rId5"/>
+                    <a:blip r:embed="rId6"/>
                     <a:stretch>
                       <a:fillRect/>
                     </a:stretch>
@@ -197,7 +327,7 @@
                   <pic:spPr>
                     <a:xfrm>
                       <a:off x="0" y="0"/>
-                      <a:ext cx="5943600" cy="3357880"/>
+                      <a:ext cx="5369952" cy="3033793"/>
                     </a:xfrm>
                     <a:prstGeom prst="rect">
                       <a:avLst/>
@@ -211,7 +341,12 @@
       </w:r>
     </w:p>
     <w:p>
-      <w:r>
+      <w:pPr>
+        <w:spacing w:line="240" w:lineRule="auto"/>
+        <w:contextualSpacing/>
+      </w:pPr>
+      <w:r>
+        <w:lastRenderedPageBreak/>
         <w:t>There were some interesting insights noted after creating this dashboard. One was the story told when filtering for France</w:t>
       </w:r>
       <w:r>
@@ -231,6 +366,10 @@
       </w:r>
     </w:p>
     <w:p>
+      <w:pPr>
+        <w:spacing w:line="240" w:lineRule="auto"/>
+        <w:contextualSpacing/>
+      </w:pPr>
       <w:r>
         <w:rPr>
           <w:noProof/>
@@ -251,7 +390,7 @@
                     <pic:cNvPicPr/>
                   </pic:nvPicPr>
                   <pic:blipFill>
-                    <a:blip r:embed="rId6"/>
+                    <a:blip r:embed="rId7"/>
                     <a:stretch>
                       <a:fillRect/>
                     </a:stretch>
@@ -273,11 +412,14 @@
       </w:r>
     </w:p>
     <w:p>
+      <w:pPr>
+        <w:spacing w:line="240" w:lineRule="auto"/>
+        <w:contextualSpacing/>
+      </w:pPr>
       <w:r>
         <w:rPr>
           <w:noProof/>
         </w:rPr>
-        <w:lastRenderedPageBreak/>
         <w:drawing>
           <wp:inline distT="0" distB="0" distL="0" distR="0" wp14:anchorId="115B434A" wp14:editId="7CB245AD">
             <wp:extent cx="5943600" cy="2742565"/>
@@ -294,7 +436,7 @@
                     <pic:cNvPicPr/>
                   </pic:nvPicPr>
                   <pic:blipFill>
-                    <a:blip r:embed="rId7"/>
+                    <a:blip r:embed="rId8"/>
                     <a:stretch>
                       <a:fillRect/>
                     </a:stretch>
@@ -316,6 +458,10 @@
       </w:r>
     </w:p>
     <w:p>
+      <w:pPr>
+        <w:spacing w:line="240" w:lineRule="auto"/>
+        <w:contextualSpacing/>
+      </w:pPr>
       <w:r>
         <w:t>To prepare the data used for this dashboard, I created two python scripts. One for the data wrangling to clean up the data and to unify the two historical airline fatality data sets. And a second to perform the exploratory data analytics to understand the distribution and relationships of the contained fields. After pulling the dataset, I found that I needed lat</w:t>
       </w:r>
@@ -377,6 +523,10 @@
       </w:r>
     </w:p>
     <w:p>
+      <w:pPr>
+        <w:spacing w:line="240" w:lineRule="auto"/>
+        <w:contextualSpacing/>
+      </w:pPr>
       <w:r>
         <w:t>D</w:t>
       </w:r>
@@ -393,6 +543,7 @@
         <w:shd w:val="clear" w:color="auto" w:fill="FFFFFF"/>
         <w:spacing w:after="0" w:line="240" w:lineRule="auto"/>
         <w:ind w:left="0"/>
+        <w:contextualSpacing/>
         <w:rPr>
           <w:rFonts w:ascii="inherit" w:hAnsi="inherit" w:cs="Arial"/>
           <w:color w:val="000000"/>
@@ -400,7 +551,7 @@
           <w:szCs w:val="20"/>
         </w:rPr>
       </w:pPr>
-      <w:hyperlink r:id="rId8" w:anchor="gid=1448957446" w:tgtFrame="_blank" w:history="1">
+      <w:hyperlink r:id="rId9" w:anchor="gid=1448957446" w:tgtFrame="_blank" w:history="1">
         <w:r>
           <w:rPr>
             <w:rStyle w:val="Hyperlink"/>
@@ -439,11 +590,19 @@
       </w:hyperlink>
     </w:p>
     <w:p>
+      <w:pPr>
+        <w:spacing w:line="240" w:lineRule="auto"/>
+        <w:contextualSpacing/>
+      </w:pPr>
       <w:r>
         <w:t>https://docs.google.com/spreadsheets/d/1SDp7p1y6m7N5xD5_fpOkYOrJvd68V7iy6etXy2cetb8/edit#gid =1448957446</w:t>
       </w:r>
     </w:p>
     <w:p>
+      <w:pPr>
+        <w:spacing w:line="240" w:lineRule="auto"/>
+        <w:contextualSpacing/>
+      </w:pPr>
       <w:r>
         <w:t>Supplemental data</w:t>
       </w:r>
@@ -457,6 +616,7 @@
         <w:shd w:val="clear" w:color="auto" w:fill="F0F0F0"/>
         <w:spacing w:after="0" w:line="240" w:lineRule="auto"/>
         <w:ind w:left="0"/>
+        <w:contextualSpacing/>
         <w:rPr>
           <w:rFonts w:ascii="inherit" w:hAnsi="inherit" w:cs="Arial"/>
           <w:color w:val="000000"/>
@@ -464,7 +624,7 @@
           <w:szCs w:val="20"/>
         </w:rPr>
       </w:pPr>
-      <w:hyperlink r:id="rId9" w:tgtFrame="_blank" w:history="1">
+      <w:hyperlink r:id="rId10" w:tgtFrame="_blank" w:history="1">
         <w:r>
           <w:rPr>
             <w:rStyle w:val="Hyperlink"/>
@@ -501,6 +661,8 @@
     <w:p>
       <w:pPr>
         <w:shd w:val="clear" w:color="auto" w:fill="FFFFFF"/>
+        <w:spacing w:line="240" w:lineRule="auto"/>
+        <w:contextualSpacing/>
         <w:rPr>
           <w:rFonts w:ascii="Helvetica" w:hAnsi="Helvetica"/>
           <w:b/>
@@ -521,6 +683,8 @@
     <w:p>
       <w:pPr>
         <w:shd w:val="clear" w:color="auto" w:fill="FFFFFF"/>
+        <w:spacing w:line="240" w:lineRule="auto"/>
+        <w:contextualSpacing/>
         <w:rPr>
           <w:rFonts w:ascii="Helvetica" w:hAnsi="Helvetica"/>
           <w:b/>
@@ -539,7 +703,7 @@
         </w:rPr>
         <w:t>DATASET BY </w:t>
       </w:r>
-      <w:hyperlink r:id="rId10" w:history="1">
+      <w:hyperlink r:id="rId11" w:history="1">
         <w:r>
           <w:rPr>
             <w:rStyle w:val="Hyperlink"/>
@@ -555,7 +719,11 @@
       </w:hyperlink>
     </w:p>
     <w:p>
-      <w:hyperlink r:id="rId11" w:history="1">
+      <w:pPr>
+        <w:spacing w:line="240" w:lineRule="auto"/>
+        <w:contextualSpacing/>
+      </w:pPr>
+      <w:hyperlink r:id="rId12" w:history="1">
         <w:r>
           <w:rPr>
             <w:rStyle w:val="Hyperlink"/>
@@ -564,8 +732,17 @@
         </w:r>
       </w:hyperlink>
     </w:p>
-    <w:p/>
-    <w:p>
+    <w:p>
+      <w:pPr>
+        <w:spacing w:line="240" w:lineRule="auto"/>
+        <w:contextualSpacing/>
+      </w:pPr>
+    </w:p>
+    <w:p>
+      <w:pPr>
+        <w:spacing w:line="240" w:lineRule="auto"/>
+        <w:contextualSpacing/>
+      </w:pPr>
       <w:r>
         <w:t xml:space="preserve">To get country </w:t>
       </w:r>
@@ -580,6 +757,8 @@
     </w:p>
     <w:p>
       <w:pPr>
+        <w:spacing w:line="240" w:lineRule="auto"/>
+        <w:contextualSpacing/>
         <w:rPr>
           <w:rFonts w:ascii="Arial" w:hAnsi="Arial" w:cs="Arial"/>
           <w:color w:val="252423"/>
@@ -588,7 +767,7 @@
           <w:shd w:val="clear" w:color="auto" w:fill="FFFFFF"/>
         </w:rPr>
       </w:pPr>
-      <w:hyperlink r:id="rId12" w:history="1">
+      <w:hyperlink r:id="rId13" w:history="1">
         <w:r>
           <w:rPr>
             <w:rStyle w:val="Hyperlink"/>
@@ -601,19 +780,36 @@
         </w:r>
       </w:hyperlink>
     </w:p>
-    <w:p/>
-    <w:p/>
-    <w:p>
+    <w:p>
+      <w:pPr>
+        <w:spacing w:line="240" w:lineRule="auto"/>
+        <w:contextualSpacing/>
+      </w:pPr>
+    </w:p>
+    <w:p>
+      <w:pPr>
+        <w:spacing w:line="240" w:lineRule="auto"/>
+        <w:contextualSpacing/>
+      </w:pPr>
+    </w:p>
+    <w:p>
+      <w:pPr>
+        <w:spacing w:line="240" w:lineRule="auto"/>
+        <w:contextualSpacing/>
+      </w:pPr>
       <w:r>
         <w:t>Below are screenshots of the python scripts created for this task.</w:t>
       </w:r>
     </w:p>
     <w:p>
+      <w:pPr>
+        <w:spacing w:line="240" w:lineRule="auto"/>
+        <w:contextualSpacing/>
+      </w:pPr>
       <w:r>
         <w:rPr>
           <w:noProof/>
         </w:rPr>
-        <w:lastRenderedPageBreak/>
         <w:drawing>
           <wp:inline distT="0" distB="0" distL="0" distR="0" wp14:anchorId="6DF999EC" wp14:editId="11ABB51A">
             <wp:extent cx="5943600" cy="5137785"/>
@@ -630,7 +826,7 @@
                     <pic:cNvPicPr/>
                   </pic:nvPicPr>
                   <pic:blipFill>
-                    <a:blip r:embed="rId13"/>
+                    <a:blip r:embed="rId14"/>
                     <a:stretch>
                       <a:fillRect/>
                     </a:stretch>
@@ -652,6 +848,10 @@
       </w:r>
     </w:p>
     <w:p>
+      <w:pPr>
+        <w:spacing w:line="240" w:lineRule="auto"/>
+        <w:contextualSpacing/>
+      </w:pPr>
       <w:r>
         <w:rPr>
           <w:noProof/>
@@ -673,7 +873,7 @@
                     <pic:cNvPicPr/>
                   </pic:nvPicPr>
                   <pic:blipFill>
-                    <a:blip r:embed="rId14"/>
+                    <a:blip r:embed="rId15"/>
                     <a:stretch>
                       <a:fillRect/>
                     </a:stretch>
@@ -695,6 +895,10 @@
       </w:r>
     </w:p>
     <w:p>
+      <w:pPr>
+        <w:spacing w:line="240" w:lineRule="auto"/>
+        <w:contextualSpacing/>
+      </w:pPr>
       <w:r>
         <w:rPr>
           <w:noProof/>
@@ -716,7 +920,7 @@
                     <pic:cNvPicPr/>
                   </pic:nvPicPr>
                   <pic:blipFill>
-                    <a:blip r:embed="rId15"/>
+                    <a:blip r:embed="rId16"/>
                     <a:stretch>
                       <a:fillRect/>
                     </a:stretch>
@@ -737,9 +941,24 @@
         </w:drawing>
       </w:r>
     </w:p>
-    <w:p/>
-    <w:p/>
-    <w:p/>
+    <w:p>
+      <w:pPr>
+        <w:spacing w:line="240" w:lineRule="auto"/>
+        <w:contextualSpacing/>
+      </w:pPr>
+    </w:p>
+    <w:p>
+      <w:pPr>
+        <w:spacing w:line="240" w:lineRule="auto"/>
+        <w:contextualSpacing/>
+      </w:pPr>
+    </w:p>
+    <w:p>
+      <w:pPr>
+        <w:spacing w:line="240" w:lineRule="auto"/>
+        <w:contextualSpacing/>
+      </w:pPr>
+    </w:p>
     <w:sectPr>
       <w:pgSz w:w="12240" w:h="15840"/>
       <w:pgMar w:top="1440" w:right="1440" w:bottom="1440" w:left="1440" w:header="720" w:footer="720" w:gutter="0"/>
@@ -1534,6 +1753,18 @@
       <w:contextualSpacing/>
     </w:pPr>
   </w:style>
+  <w:style w:type="character" w:styleId="FollowedHyperlink">
+    <w:name w:val="FollowedHyperlink"/>
+    <w:basedOn w:val="DefaultParagraphFont"/>
+    <w:uiPriority w:val="99"/>
+    <w:semiHidden/>
+    <w:unhideWhenUsed/>
+    <w:rsid w:val="00746337"/>
+    <w:rPr>
+      <w:color w:val="954F72" w:themeColor="followedHyperlink"/>
+      <w:u w:val="single"/>
+    </w:rPr>
+  </w:style>
 </w:styles>
 </file>
 

</xml_diff>

<commit_message>
Updated PBIX PDF Documentation of Task-1
</commit_message>
<xml_diff>
--- a/Task1-Dashboard/AlanDanque-Task1-Airline_Fatality_Trends_Dashboard.docx
+++ b/Task1-Dashboard/AlanDanque-Task1-Airline_Fatality_Trends_Dashboard.docx
@@ -198,7 +198,25 @@
         <w:t xml:space="preserve"> </w:t>
       </w:r>
       <w:r>
-        <w:t>airline performance against the factors showing the highest fatalities per our competing airline operator</w:t>
+        <w:t xml:space="preserve">airline </w:t>
+      </w:r>
+      <w:r>
+        <w:t>fatality</w:t>
+      </w:r>
+      <w:r>
+        <w:t xml:space="preserve"> factors </w:t>
+      </w:r>
+      <w:r>
+        <w:t xml:space="preserve">using </w:t>
+      </w:r>
+      <w:r>
+        <w:t xml:space="preserve">the </w:t>
+      </w:r>
+      <w:r>
+        <w:t>filterable factors regarding the timing trends of the fatality counts</w:t>
+      </w:r>
+      <w:r>
+        <w:t xml:space="preserve"> per our competing airline operator</w:t>
       </w:r>
       <w:r>
         <w:t>s</w:t>
@@ -219,10 +237,10 @@
         <w:t xml:space="preserve">mostly </w:t>
       </w:r>
       <w:r>
-        <w:t>involved and therefore possibly contributing to the fatalities</w:t>
-      </w:r>
-      <w:r>
-        <w:t xml:space="preserve"> due to a specific phase of its flight or category</w:t>
+        <w:t xml:space="preserve">involved and therefore </w:t>
+      </w:r>
+      <w:r>
+        <w:t>assist with identifying the next action steps toward either considering to decommission the use of the type of plane or corrections to the plane</w:t>
       </w:r>
       <w:r>
         <w:t>.</w:t>
@@ -258,7 +276,13 @@
         <w:t xml:space="preserve">Using this design, </w:t>
       </w:r>
       <w:r>
-        <w:t>I started with a header that included my title, a total count ga</w:t>
+        <w:t>I started with a header that included my title, a total count</w:t>
+      </w:r>
+      <w:r>
+        <w:t xml:space="preserve"> of fatalities and count of plane types</w:t>
+      </w:r>
+      <w:r>
+        <w:t xml:space="preserve"> ga</w:t>
       </w:r>
       <w:r>
         <w:t>u</w:t>
@@ -270,7 +294,13 @@
         <w:t xml:space="preserve">sliding </w:t>
       </w:r>
       <w:r>
-        <w:t xml:space="preserve">filter for the years with an area chart to the right of the filter to display the fatality results per years chosen. For the body, I chose to break into 3 columnar sections </w:t>
+        <w:t>filter for the years with an area chart to the right of the filter to display the fatality results per years chosen</w:t>
+      </w:r>
+      <w:r>
+        <w:t xml:space="preserve"> and selectors for the airline operator and or airplane type</w:t>
+      </w:r>
+      <w:r>
+        <w:t xml:space="preserve">. For the body, I chose to break into 3 columnar sections </w:t>
       </w:r>
       <w:r>
         <w:t>divided by a space. To establish that each chart was part of a section, I added borders for each chart and placed the proximity of each next to each other</w:t>
@@ -294,20 +324,54 @@
         <w:t xml:space="preserve">filterable horizontal charts include: </w:t>
       </w:r>
       <w:r>
-        <w:t xml:space="preserve">fatalities by operator and by airplane type. In the third section, I chose to use a donut chart to employ a compare contrast technique to tell the story between phases at the time of the airline fatality. To display the magnitude of effect by location, I added a map that displayed a bubble size relative to the number of fatalities in that country. Under the body of my dashboard, I added one row to include my sources and my student information. </w:t>
-      </w:r>
-      <w:r>
-        <w:t xml:space="preserve">                                                                  </w:t>
-      </w:r>
-      <w:r>
-        <w:rPr>
-          <w:noProof/>
-        </w:rPr>
+        <w:t xml:space="preserve">fatalities </w:t>
+      </w:r>
+      <w:r>
+        <w:t>by airplane type</w:t>
+      </w:r>
+      <w:r>
+        <w:t xml:space="preserve"> </w:t>
+      </w:r>
+      <w:r>
+        <w:t xml:space="preserve">and </w:t>
+      </w:r>
+      <w:r>
+        <w:t>fatalities by operator</w:t>
+      </w:r>
+      <w:r>
+        <w:t xml:space="preserve">. In the third section, I chose to use a donut chart to employ a compare contrast technique to tell the story between phases at the time of the airline fatality. To display the magnitude of effect by location, I added a map that displayed a bubble size relative to the number of fatalities in that country. Under the body of my dashboard, I added one row to include my sources and my student information. </w:t>
+      </w:r>
+      <w:r>
+        <w:t xml:space="preserve">     </w:t>
+      </w:r>
+    </w:p>
+    <w:p>
+      <w:pPr>
+        <w:spacing w:line="240" w:lineRule="auto"/>
+        <w:contextualSpacing/>
+      </w:pPr>
+    </w:p>
+    <w:p>
+      <w:pPr>
+        <w:spacing w:line="240" w:lineRule="auto"/>
+        <w:contextualSpacing/>
+      </w:pPr>
+      <w:r>
+        <w:t>The following are a few screen shots of my dashboard.</w:t>
+      </w:r>
+    </w:p>
+    <w:p>
+      <w:pPr>
+        <w:spacing w:line="240" w:lineRule="auto"/>
+        <w:contextualSpacing/>
+      </w:pPr>
+      <w:r>
+        <w:lastRenderedPageBreak/>
         <w:drawing>
-          <wp:inline distT="0" distB="0" distL="0" distR="0" wp14:anchorId="2AFC344F" wp14:editId="01715653">
-            <wp:extent cx="5357446" cy="3026727"/>
-            <wp:effectExtent l="0" t="0" r="0" b="2540"/>
-            <wp:docPr id="4" name="Picture 4"/>
+          <wp:inline distT="0" distB="0" distL="0" distR="0" wp14:anchorId="278907BD" wp14:editId="3F5ADEC2">
+            <wp:extent cx="5943600" cy="3345180"/>
+            <wp:effectExtent l="0" t="0" r="0" b="7620"/>
+            <wp:docPr id="9" name="Picture 9"/>
             <wp:cNvGraphicFramePr>
               <a:graphicFrameLocks xmlns:a="http://schemas.openxmlformats.org/drawingml/2006/main" noChangeAspect="1"/>
             </wp:cNvGraphicFramePr>
@@ -327,7 +391,7 @@
                   <pic:spPr>
                     <a:xfrm>
                       <a:off x="0" y="0"/>
-                      <a:ext cx="5369952" cy="3033793"/>
+                      <a:ext cx="5943600" cy="3345180"/>
                     </a:xfrm>
                     <a:prstGeom prst="rect">
                       <a:avLst/>
@@ -346,39 +410,11 @@
         <w:contextualSpacing/>
       </w:pPr>
       <w:r>
-        <w:lastRenderedPageBreak/>
-        <w:t>There were some interesting insights noted after creating this dashboard. One was the story told when filtering for France</w:t>
-      </w:r>
-      <w:r>
-        <w:t xml:space="preserve"> in 1974 where it experienced the most airline fatalities in a year at 346</w:t>
-      </w:r>
-      <w:r>
-        <w:t>. There it noted th</w:t>
-      </w:r>
-      <w:r>
-        <w:t xml:space="preserve">at most of the fatalities regarded an airline operator named, “Turkish Airlines” using a </w:t>
-      </w:r>
-      <w:r>
-        <w:t xml:space="preserve">plane </w:t>
-      </w:r>
-      <w:r>
-        <w:t xml:space="preserve">of type McDonnel Douglas DC 10 only in the months of March and Jul. The fatality details included, “Crash on Takeoff after engine failure in the No 2 engine. </w:t>
-      </w:r>
-    </w:p>
-    <w:p>
-      <w:pPr>
-        <w:spacing w:line="240" w:lineRule="auto"/>
-        <w:contextualSpacing/>
-      </w:pPr>
-      <w:r>
-        <w:rPr>
-          <w:noProof/>
-        </w:rPr>
         <w:drawing>
-          <wp:inline distT="0" distB="0" distL="0" distR="0" wp14:anchorId="43332A49" wp14:editId="4AEBBA94">
-            <wp:extent cx="5943600" cy="3338830"/>
-            <wp:effectExtent l="0" t="0" r="0" b="0"/>
-            <wp:docPr id="1" name="Picture 1"/>
+          <wp:inline distT="0" distB="0" distL="0" distR="0" wp14:anchorId="5B5251C1" wp14:editId="5DB2D7CC">
+            <wp:extent cx="5943600" cy="3333115"/>
+            <wp:effectExtent l="0" t="0" r="0" b="635"/>
+            <wp:docPr id="10" name="Picture 10"/>
             <wp:cNvGraphicFramePr>
               <a:graphicFrameLocks xmlns:a="http://schemas.openxmlformats.org/drawingml/2006/main" noChangeAspect="1"/>
             </wp:cNvGraphicFramePr>
@@ -398,7 +434,90 @@
                   <pic:spPr>
                     <a:xfrm>
                       <a:off x="0" y="0"/>
-                      <a:ext cx="5943600" cy="3338830"/>
+                      <a:ext cx="5943600" cy="3333115"/>
+                    </a:xfrm>
+                    <a:prstGeom prst="rect">
+                      <a:avLst/>
+                    </a:prstGeom>
+                  </pic:spPr>
+                </pic:pic>
+              </a:graphicData>
+            </a:graphic>
+          </wp:inline>
+        </w:drawing>
+      </w:r>
+      <w:r>
+        <w:t xml:space="preserve">                                                             </w:t>
+      </w:r>
+    </w:p>
+    <w:p>
+      <w:pPr>
+        <w:spacing w:line="240" w:lineRule="auto"/>
+        <w:contextualSpacing/>
+      </w:pPr>
+    </w:p>
+    <w:p>
+      <w:pPr>
+        <w:spacing w:line="240" w:lineRule="auto"/>
+        <w:contextualSpacing/>
+      </w:pPr>
+    </w:p>
+    <w:p>
+      <w:pPr>
+        <w:spacing w:line="240" w:lineRule="auto"/>
+        <w:contextualSpacing/>
+      </w:pPr>
+      <w:r>
+        <w:t>There were some interesting insights noted after creating this dashboard. One was the story told when filtering for France</w:t>
+      </w:r>
+      <w:r>
+        <w:t xml:space="preserve"> in 1974 where it experienced the most airline fatalities in a year at 346</w:t>
+      </w:r>
+      <w:r>
+        <w:t>. There it noted th</w:t>
+      </w:r>
+      <w:r>
+        <w:t xml:space="preserve">at most of the fatalities regarded an airline operator named, “Turkish Airlines” using a </w:t>
+      </w:r>
+      <w:r>
+        <w:t xml:space="preserve">plane </w:t>
+      </w:r>
+      <w:r>
+        <w:t xml:space="preserve">of type McDonnel Douglas DC 10 only in the months of March and Jul. The fatality details included, “Crash on Takeoff after engine failure in the No 2 engine. </w:t>
+      </w:r>
+    </w:p>
+    <w:p>
+      <w:pPr>
+        <w:spacing w:line="240" w:lineRule="auto"/>
+        <w:contextualSpacing/>
+      </w:pPr>
+      <w:r>
+        <w:lastRenderedPageBreak/>
+        <w:drawing>
+          <wp:inline distT="0" distB="0" distL="0" distR="0" wp14:anchorId="7CC719C6" wp14:editId="50603DCA">
+            <wp:extent cx="5943600" cy="3343275"/>
+            <wp:effectExtent l="0" t="0" r="0" b="9525"/>
+            <wp:docPr id="1" name="Picture 1"/>
+            <wp:cNvGraphicFramePr>
+              <a:graphicFrameLocks xmlns:a="http://schemas.openxmlformats.org/drawingml/2006/main" noChangeAspect="1"/>
+            </wp:cNvGraphicFramePr>
+            <a:graphic xmlns:a="http://schemas.openxmlformats.org/drawingml/2006/main">
+              <a:graphicData uri="http://schemas.openxmlformats.org/drawingml/2006/picture">
+                <pic:pic xmlns:pic="http://schemas.openxmlformats.org/drawingml/2006/picture">
+                  <pic:nvPicPr>
+                    <pic:cNvPr id="1" name=""/>
+                    <pic:cNvPicPr/>
+                  </pic:nvPicPr>
+                  <pic:blipFill>
+                    <a:blip r:embed="rId8"/>
+                    <a:stretch>
+                      <a:fillRect/>
+                    </a:stretch>
+                  </pic:blipFill>
+                  <pic:spPr>
+                    <a:xfrm>
+                      <a:off x="0" y="0"/>
+                      <a:ext cx="5943600" cy="3343275"/>
                     </a:xfrm>
                     <a:prstGeom prst="rect">
                       <a:avLst/>
@@ -436,7 +555,7 @@
                     <pic:cNvPicPr/>
                   </pic:nvPicPr>
                   <pic:blipFill>
-                    <a:blip r:embed="rId8"/>
+                    <a:blip r:embed="rId9"/>
                     <a:stretch>
                       <a:fillRect/>
                     </a:stretch>
@@ -551,7 +670,7 @@
           <w:szCs w:val="20"/>
         </w:rPr>
       </w:pPr>
-      <w:hyperlink r:id="rId9" w:anchor="gid=1448957446" w:tgtFrame="_blank" w:history="1">
+      <w:hyperlink r:id="rId10" w:anchor="gid=1448957446" w:tgtFrame="_blank" w:history="1">
         <w:r>
           <w:rPr>
             <w:rStyle w:val="Hyperlink"/>
@@ -624,7 +743,7 @@
           <w:szCs w:val="20"/>
         </w:rPr>
       </w:pPr>
-      <w:hyperlink r:id="rId10" w:tgtFrame="_blank" w:history="1">
+      <w:hyperlink r:id="rId11" w:tgtFrame="_blank" w:history="1">
         <w:r>
           <w:rPr>
             <w:rStyle w:val="Hyperlink"/>
@@ -677,6 +796,7 @@
           <w:bCs/>
           <w:color w:val="4E5057"/>
         </w:rPr>
+        <w:lastRenderedPageBreak/>
         <w:t>Airplane Crashes 1908-2009</w:t>
       </w:r>
     </w:p>
@@ -703,7 +823,7 @@
         </w:rPr>
         <w:t>DATASET BY </w:t>
       </w:r>
-      <w:hyperlink r:id="rId11" w:history="1">
+      <w:hyperlink r:id="rId12" w:history="1">
         <w:r>
           <w:rPr>
             <w:rStyle w:val="Hyperlink"/>
@@ -723,7 +843,7 @@
         <w:spacing w:line="240" w:lineRule="auto"/>
         <w:contextualSpacing/>
       </w:pPr>
-      <w:hyperlink r:id="rId12" w:history="1">
+      <w:hyperlink r:id="rId13" w:history="1">
         <w:r>
           <w:rPr>
             <w:rStyle w:val="Hyperlink"/>
@@ -767,7 +887,7 @@
           <w:shd w:val="clear" w:color="auto" w:fill="FFFFFF"/>
         </w:rPr>
       </w:pPr>
-      <w:hyperlink r:id="rId13" w:history="1">
+      <w:hyperlink r:id="rId14" w:history="1">
         <w:r>
           <w:rPr>
             <w:rStyle w:val="Hyperlink"/>
@@ -826,7 +946,7 @@
                     <pic:cNvPicPr/>
                   </pic:nvPicPr>
                   <pic:blipFill>
-                    <a:blip r:embed="rId14"/>
+                    <a:blip r:embed="rId15"/>
                     <a:stretch>
                       <a:fillRect/>
                     </a:stretch>
@@ -873,7 +993,7 @@
                     <pic:cNvPicPr/>
                   </pic:nvPicPr>
                   <pic:blipFill>
-                    <a:blip r:embed="rId15"/>
+                    <a:blip r:embed="rId16"/>
                     <a:stretch>
                       <a:fillRect/>
                     </a:stretch>
@@ -920,7 +1040,7 @@
                     <pic:cNvPicPr/>
                   </pic:nvPicPr>
                   <pic:blipFill>
-                    <a:blip r:embed="rId16"/>
+                    <a:blip r:embed="rId17"/>
                     <a:stretch>
                       <a:fillRect/>
                     </a:stretch>

</xml_diff>